<commit_message>
After team discussion on class, introduction_sw.doc was modified
</commit_message>
<xml_diff>
--- a/doc/Introduction_sw.docx
+++ b/doc/Introduction_sw.docx
@@ -452,23 +452,7 @@
           <w:rFonts w:hint="eastAsia"/>
           <w:szCs w:val="20"/>
         </w:rPr>
-        <w:t xml:space="preserve">그러므로 </w:t>
-      </w:r>
-      <w:proofErr w:type="spellStart"/>
-      <w:r>
-        <w:rPr>
-          <w:rFonts w:hint="eastAsia"/>
-          <w:szCs w:val="20"/>
-        </w:rPr>
-        <w:t>외란에</w:t>
-      </w:r>
-      <w:proofErr w:type="spellEnd"/>
-      <w:r>
-        <w:rPr>
-          <w:rFonts w:hint="eastAsia"/>
-          <w:szCs w:val="20"/>
-        </w:rPr>
-        <w:t xml:space="preserve"> 강인하고, 에너지 효율적인 제어 알고리즘이 필요하다.</w:t>
+        <w:t>그러므로 외란에 강인하고, 에너지 효율적인 제어 알고리즘이 필요하다.</w:t>
       </w:r>
       <w:r>
         <w:rPr>
@@ -510,19 +494,11 @@
         <w:pStyle w:val="a3"/>
         <w:ind w:leftChars="0" w:left="760"/>
       </w:pPr>
-      <w:proofErr w:type="spellStart"/>
-      <w:r>
-        <w:rPr>
-          <w:rFonts w:hint="eastAsia"/>
-        </w:rPr>
-        <w:t>다리형</w:t>
-      </w:r>
-      <w:proofErr w:type="spellEnd"/>
-      <w:r>
-        <w:rPr>
-          <w:rFonts w:hint="eastAsia"/>
-        </w:rPr>
-        <w:t xml:space="preserve"> 로봇의 제어는 크게 상위 제어기 및 하위 제어기로, 이 두 가지의 세분화 된 제어 문제로 분류할 수 있다.</w:t>
+      <w:r>
+        <w:rPr>
+          <w:rFonts w:hint="eastAsia"/>
+        </w:rPr>
+        <w:t>다리형 로봇의 제어는 크게 상위 제어기 및 하위 제어기로, 이 두 가지의 세분화 된 제어 문제로 분류할 수 있다.</w:t>
       </w:r>
       <w:r>
         <w:t xml:space="preserve"> </w:t>
@@ -738,6 +714,9 @@
         </w:rPr>
         <w:t>위치와 속도를 출력한다.</w:t>
       </w:r>
+      <w:r>
+        <w:t xml:space="preserve"> </w:t>
+      </w:r>
     </w:p>
     <w:p>
       <w:pPr>
@@ -749,73 +728,52 @@
         <w:ind w:leftChars="0"/>
       </w:pPr>
       <w:r>
-        <w:t>Foot placement</w:t>
-      </w:r>
-      <w:r>
-        <w:t>[6]</w:t>
-      </w:r>
-      <w:r>
-        <w:t xml:space="preserve"> </w:t>
-      </w:r>
-      <w:r>
-        <w:rPr>
-          <w:rFonts w:hint="eastAsia"/>
-        </w:rPr>
-        <w:t xml:space="preserve">기반의 상위제어기는 </w:t>
-      </w:r>
-      <w:r>
-        <w:t>reference trajectory</w:t>
-      </w:r>
-      <w:r>
-        <w:rPr>
-          <w:rFonts w:hint="eastAsia"/>
-        </w:rPr>
-        <w:t xml:space="preserve">가 정해져 있지 않고, 로봇의 각 관절의 위치와 속도 state </w:t>
-      </w:r>
-      <w:r>
-        <w:t xml:space="preserve">feedback </w:t>
-      </w:r>
-      <w:r>
-        <w:rPr>
-          <w:rFonts w:hint="eastAsia"/>
-        </w:rPr>
-        <w:t xml:space="preserve">통해 </w:t>
-      </w:r>
-      <w:r>
-        <w:t>Capture point (</w:t>
-      </w:r>
-      <w:r>
-        <w:rPr>
-          <w:rFonts w:hint="eastAsia"/>
-        </w:rPr>
-        <w:t xml:space="preserve">로봇의 </w:t>
-      </w:r>
-      <w:r>
-        <w:t>COM</w:t>
-      </w:r>
-      <w:r>
-        <w:rPr>
-          <w:rFonts w:hint="eastAsia"/>
-        </w:rPr>
-        <w:t xml:space="preserve"> 속도가 일정 시간 이후에 0이 되게 하는 발 위치</w:t>
-      </w:r>
-      <w:r>
-        <w:t>)</w:t>
-      </w:r>
-      <w:r>
-        <w:rPr>
-          <w:rFonts w:hint="eastAsia"/>
-        </w:rPr>
-        <w:t xml:space="preserve"> </w:t>
-      </w:r>
-      <w:r>
-        <w:t>reference</w:t>
-      </w:r>
-      <w:r>
-        <w:rPr>
-          <w:rFonts w:hint="eastAsia"/>
-        </w:rPr>
-        <w:t xml:space="preserve">를 출력한다. </w:t>
+        <w:t>Limit cycle</w:t>
+      </w:r>
+      <w:r>
+        <w:t>[7]</w:t>
+      </w:r>
+      <w:r>
+        <w:t xml:space="preserve"> </w:t>
+      </w:r>
+      <w:r>
+        <w:rPr>
+          <w:rFonts w:hint="eastAsia"/>
+        </w:rPr>
+        <w:t>기반 방법</w:t>
+      </w:r>
+      <w:r>
+        <w:rPr>
+          <w:rFonts w:hint="eastAsia"/>
+        </w:rPr>
+        <w:t xml:space="preserve">은 </w:t>
+      </w:r>
+      <w:r>
+        <w:rPr>
+          <w:rFonts w:hint="eastAsia"/>
+        </w:rPr>
+        <w:t>하위 제어기를 이용하여 passive한 s</w:t>
+      </w:r>
+      <w:r>
+        <w:t xml:space="preserve">wing-leg </w:t>
+      </w:r>
+      <w:r>
+        <w:rPr>
+          <w:rFonts w:hint="eastAsia"/>
+        </w:rPr>
+        <w:t>d</w:t>
+      </w:r>
+      <w:r>
+        <w:t>ynamics</w:t>
+      </w:r>
+      <w:r>
+        <w:rPr>
+          <w:rFonts w:hint="eastAsia"/>
+        </w:rPr>
+        <w:t>를 제어함으로써 암묵적으로 디뎌야 할 발 위치를 산출한다.</w:t>
+      </w:r>
+      <w:r>
+        <w:t xml:space="preserve"> </w:t>
       </w:r>
     </w:p>
     <w:p>
@@ -828,65 +786,103 @@
         <w:ind w:leftChars="0"/>
       </w:pPr>
       <w:r>
-        <w:t>Limit cycle</w:t>
-      </w:r>
-      <w:r>
-        <w:t>[7]</w:t>
-      </w:r>
-      <w:r>
-        <w:t xml:space="preserve"> </w:t>
-      </w:r>
-      <w:r>
-        <w:rPr>
-          <w:rFonts w:hint="eastAsia"/>
-        </w:rPr>
-        <w:t>기반 방법</w:t>
-      </w:r>
-      <w:r>
-        <w:rPr>
-          <w:rFonts w:hint="eastAsia"/>
-        </w:rPr>
-        <w:t xml:space="preserve">은 </w:t>
-      </w:r>
-      <w:r>
-        <w:rPr>
-          <w:rFonts w:hint="eastAsia"/>
-        </w:rPr>
-        <w:t>하위 제어기를 이용하여 passive한 s</w:t>
-      </w:r>
-      <w:r>
-        <w:t xml:space="preserve">wing-leg </w:t>
-      </w:r>
-      <w:r>
-        <w:rPr>
-          <w:rFonts w:hint="eastAsia"/>
-        </w:rPr>
-        <w:t>d</w:t>
-      </w:r>
-      <w:r>
-        <w:t>ynamics</w:t>
-      </w:r>
-      <w:r>
-        <w:rPr>
-          <w:rFonts w:hint="eastAsia"/>
-        </w:rPr>
-        <w:t xml:space="preserve">를 </w:t>
+        <w:t xml:space="preserve">Foot placement[6] </w:t>
+      </w:r>
+      <w:r>
+        <w:rPr>
+          <w:rFonts w:hint="eastAsia"/>
+        </w:rPr>
+        <w:t xml:space="preserve">기반의 상위제어기는 </w:t>
+      </w:r>
+      <w:r>
+        <w:t>reference trajectory</w:t>
+      </w:r>
+      <w:r>
+        <w:rPr>
+          <w:rFonts w:hint="eastAsia"/>
+        </w:rPr>
+        <w:t xml:space="preserve">가 정해져 있지 않고, 로봇의 각 관절의 위치와 속도 state </w:t>
+      </w:r>
+      <w:r>
+        <w:t xml:space="preserve">feedback </w:t>
+      </w:r>
+      <w:r>
+        <w:rPr>
+          <w:rFonts w:hint="eastAsia"/>
+        </w:rPr>
+        <w:t xml:space="preserve">통해 </w:t>
+      </w:r>
+      <w:r>
+        <w:t>Capture point (</w:t>
+      </w:r>
+      <w:r>
+        <w:rPr>
+          <w:rFonts w:hint="eastAsia"/>
+        </w:rPr>
+        <w:t xml:space="preserve">로봇의 </w:t>
+      </w:r>
+      <w:r>
+        <w:t>COM</w:t>
+      </w:r>
+      <w:r>
+        <w:rPr>
+          <w:rFonts w:hint="eastAsia"/>
+        </w:rPr>
+        <w:t xml:space="preserve"> 속도가 </w:t>
       </w:r>
       <w:r>
         <w:rPr>
           <w:rFonts w:hint="eastAsia"/>
         </w:rPr>
         <w:lastRenderedPageBreak/>
-        <w:t>제어함으로써 암묵적으로 디뎌야 할 발 위치를 산출한다.</w:t>
-      </w:r>
-      <w:r>
-        <w:t xml:space="preserve"> </w:t>
-      </w:r>
-      <w:r>
-        <w:rPr>
-          <w:rFonts w:hint="eastAsia"/>
-        </w:rPr>
-        <w:t>산출 된 발 위치는 로봇의 s</w:t>
+        <w:t>일정 시간 이후에 0이 되게 하는 발 위치</w:t>
+      </w:r>
+      <w:r>
+        <w:t>)</w:t>
+      </w:r>
+      <w:r>
+        <w:rPr>
+          <w:rFonts w:hint="eastAsia"/>
+        </w:rPr>
+        <w:t xml:space="preserve"> </w:t>
+      </w:r>
+      <w:r>
+        <w:t>reference</w:t>
+      </w:r>
+      <w:r>
+        <w:rPr>
+          <w:rFonts w:hint="eastAsia"/>
+        </w:rPr>
+        <w:t xml:space="preserve">를 출력한다. </w:t>
+      </w:r>
+    </w:p>
+    <w:p>
+      <w:pPr>
+        <w:ind w:left="760"/>
+      </w:pPr>
+      <w:r>
+        <w:rPr>
+          <w:rFonts w:hint="eastAsia"/>
+        </w:rPr>
+        <w:t>ZMP 기반의 방법은 사전에 정해진 발 위치를 토대로 로봇의 모션을 생성하기 때문에</w:t>
+      </w:r>
+      <w:r>
+        <w:t xml:space="preserve"> </w:t>
+      </w:r>
+      <w:r>
+        <w:rPr>
+          <w:rFonts w:hint="eastAsia"/>
+        </w:rPr>
+        <w:t>로봇의 움직임이 크게 제약되어 예기치 않은 외란에 대한 견고성이 떨어진다.</w:t>
+      </w:r>
+      <w:r>
+        <w:t xml:space="preserve"> Limit cycle </w:t>
+      </w:r>
+      <w:r>
+        <w:rPr>
+          <w:rFonts w:hint="eastAsia"/>
+        </w:rPr>
+        <w:t>기반의 방법은 산출 된 발 위치는 로봇의 s</w:t>
       </w:r>
       <w:r>
         <w:t>tate</w:t>
@@ -895,44 +891,55 @@
         <w:rPr>
           <w:rFonts w:hint="eastAsia"/>
         </w:rPr>
-        <w:t xml:space="preserve">에 의해 조정되어 작은 </w:t>
-      </w:r>
-      <w:proofErr w:type="spellStart"/>
-      <w:r>
-        <w:rPr>
-          <w:rFonts w:hint="eastAsia"/>
-        </w:rPr>
-        <w:t>외란을</w:t>
-      </w:r>
-      <w:proofErr w:type="spellEnd"/>
-      <w:r>
-        <w:rPr>
-          <w:rFonts w:hint="eastAsia"/>
-        </w:rPr>
-        <w:t xml:space="preserve"> 극복할 수 있지만,</w:t>
-      </w:r>
-      <w:r>
-        <w:t xml:space="preserve"> </w:t>
-      </w:r>
-      <w:r>
-        <w:rPr>
-          <w:rFonts w:hint="eastAsia"/>
-        </w:rPr>
-        <w:t xml:space="preserve">발을 디뎌야 할 정확한 위치와 시간이 주어지지 않기 때문에 큰 </w:t>
-      </w:r>
-      <w:proofErr w:type="spellStart"/>
-      <w:r>
-        <w:rPr>
-          <w:rFonts w:hint="eastAsia"/>
-        </w:rPr>
-        <w:t>외란에</w:t>
-      </w:r>
-      <w:proofErr w:type="spellEnd"/>
-      <w:r>
-        <w:rPr>
-          <w:rFonts w:hint="eastAsia"/>
-        </w:rPr>
-        <w:t xml:space="preserve"> 취약하다는 단점이 있다.</w:t>
+        <w:t>에 의해 조정되어 작은 외란을 극복할 수 있지만,</w:t>
+      </w:r>
+      <w:r>
+        <w:t xml:space="preserve"> </w:t>
+      </w:r>
+      <w:r>
+        <w:rPr>
+          <w:rFonts w:hint="eastAsia"/>
+        </w:rPr>
+        <w:t>발을 디뎌야 할 정확한 위치와 시간이 주어지지 않기 때문에 큰 외란에 취약하다는 단점이 있다. Foot place 기반의 방식은 제어 주기마다 로봇의 실제 state</w:t>
+      </w:r>
+      <w:r>
+        <w:t xml:space="preserve"> </w:t>
+      </w:r>
+      <w:r>
+        <w:rPr>
+          <w:rFonts w:hint="eastAsia"/>
+        </w:rPr>
+        <w:t xml:space="preserve">feedback을 통해 안정적인 모션을 유지할 수 있는 발 위치를 계산 해주기 때문에 </w:t>
+      </w:r>
+      <w:r>
+        <w:t>ZMP</w:t>
+      </w:r>
+      <w:r>
+        <w:rPr>
+          <w:rFonts w:hint="eastAsia"/>
+        </w:rPr>
+        <w:t xml:space="preserve">와 </w:t>
+      </w:r>
+      <w:r>
+        <w:t xml:space="preserve">Limit cycle </w:t>
+      </w:r>
+      <w:r>
+        <w:rPr>
+          <w:rFonts w:hint="eastAsia"/>
+        </w:rPr>
+        <w:t>기반의 방식보다 외란에</w:t>
+      </w:r>
+      <w:r>
+        <w:t xml:space="preserve"> </w:t>
+      </w:r>
+      <w:r>
+        <w:rPr>
+          <w:rFonts w:hint="eastAsia"/>
+        </w:rPr>
+        <w:t>강인하다는 장점이 있다.</w:t>
+      </w:r>
+      <w:r>
+        <w:t xml:space="preserve"> </w:t>
       </w:r>
     </w:p>
     <w:p>
@@ -950,14 +957,14 @@
         </w:rPr>
         <w:t>하위 제어기:</w:t>
       </w:r>
-    </w:p>
-    <w:p>
-      <w:pPr>
-        <w:ind w:left="760"/>
-        <w:rPr>
-          <w:rFonts w:hint="eastAsia"/>
-        </w:rPr>
-      </w:pPr>
+      <w:r>
+        <w:rPr>
+          <w:rFonts w:hint="eastAsia"/>
+        </w:rPr>
+        <w:t xml:space="preserve"> </w:t>
+      </w:r>
+      <w:bookmarkStart w:id="0" w:name="_GoBack"/>
+      <w:bookmarkEnd w:id="0"/>
       <w:r>
         <w:rPr>
           <w:rFonts w:hint="eastAsia"/>
@@ -974,6 +981,15 @@
         <w:t xml:space="preserve">대부분의 </w:t>
       </w:r>
       <w:r>
+        <w:rPr>
+          <w:rFonts w:hint="eastAsia"/>
+        </w:rPr>
+        <w:t>연구는</w:t>
+      </w:r>
+      <w:r>
+        <w:rPr>
+          <w:rFonts w:hint="eastAsia"/>
+        </w:rPr>
         <w:t xml:space="preserve"> </w:t>
       </w:r>
       <w:r>
@@ -1004,27 +1020,17 @@
         <w:rPr>
           <w:rFonts w:hint="eastAsia"/>
         </w:rPr>
-        <w:t xml:space="preserve">은 </w:t>
-      </w:r>
-      <w:proofErr w:type="spellStart"/>
-      <w:r>
-        <w:rPr>
-          <w:rFonts w:hint="eastAsia"/>
-        </w:rPr>
-        <w:t>K</w:t>
-      </w:r>
-      <w:r>
-        <w:t>ahtib</w:t>
-      </w:r>
-      <w:proofErr w:type="spellEnd"/>
-      <w:r>
-        <w:t xml:space="preserve"> et al</w:t>
-      </w:r>
-      <w:proofErr w:type="gramStart"/>
-      <w:r>
-        <w:t>.[</w:t>
-      </w:r>
-      <w:proofErr w:type="gramEnd"/>
+        <w:t xml:space="preserve"> K</w:t>
+      </w:r>
+      <w:r>
+        <w:t>ahtib et al.</w:t>
+      </w:r>
+      <w:r>
+        <w:t xml:space="preserve"> </w:t>
+      </w:r>
+      <w:r>
+        <w:t>[</w:t>
+      </w:r>
       <w:r>
         <w:t>8</w:t>
       </w:r>
@@ -1041,10 +1047,58 @@
         <w:rPr>
           <w:rFonts w:hint="eastAsia"/>
         </w:rPr>
-        <w:t>제시한 framework를 기반으로 제어기를 구성하였다.</w:t>
-      </w:r>
-      <w:r>
-        <w:t xml:space="preserve"> </w:t>
+        <w:t xml:space="preserve">제시한 framework를 기반으로 제어기를 </w:t>
+      </w:r>
+      <w:r>
+        <w:rPr>
+          <w:rFonts w:hint="eastAsia"/>
+        </w:rPr>
+        <w:t>구성하였고,</w:t>
+      </w:r>
+      <w:r>
+        <w:t xml:space="preserve"> </w:t>
+      </w:r>
+      <w:r>
+        <w:rPr>
+          <w:rFonts w:hint="eastAsia"/>
+        </w:rPr>
+        <w:t xml:space="preserve">컴퓨터 연산 시간을 줄이기 위해 full </w:t>
+      </w:r>
+      <w:r>
+        <w:t>optimization</w:t>
+      </w:r>
+      <w:r>
+        <w:rPr>
+          <w:rFonts w:hint="eastAsia"/>
+        </w:rPr>
+        <w:t xml:space="preserve"> </w:t>
+      </w:r>
+      <w:r>
+        <w:t>vector</w:t>
+      </w:r>
+      <w:r>
+        <w:rPr>
+          <w:rFonts w:hint="eastAsia"/>
+        </w:rPr>
+        <w:t xml:space="preserve">가 아닌 </w:t>
+      </w:r>
+      <w:r>
+        <w:t>reduced optimization vector</w:t>
+      </w:r>
+      <w:r>
+        <w:rPr>
+          <w:rFonts w:hint="eastAsia"/>
+        </w:rPr>
+        <w:t>를 사용하여 Q</w:t>
+      </w:r>
+      <w:r>
+        <w:t xml:space="preserve">P </w:t>
+      </w:r>
+      <w:r>
+        <w:rPr>
+          <w:rFonts w:hint="eastAsia"/>
+        </w:rPr>
+        <w:t>문제를 다루었다.</w:t>
       </w:r>
     </w:p>
     <w:p>
@@ -1072,35 +1126,7 @@
         <w:rPr>
           <w:rFonts w:hint="eastAsia"/>
         </w:rPr>
-        <w:t xml:space="preserve">각종 </w:t>
-      </w:r>
-      <w:proofErr w:type="spellStart"/>
-      <w:r>
-        <w:rPr>
-          <w:rFonts w:hint="eastAsia"/>
-        </w:rPr>
-        <w:t>외란에</w:t>
-      </w:r>
-      <w:proofErr w:type="spellEnd"/>
-      <w:r>
-        <w:rPr>
-          <w:rFonts w:hint="eastAsia"/>
-        </w:rPr>
-        <w:t xml:space="preserve"> </w:t>
-      </w:r>
-      <w:proofErr w:type="spellStart"/>
-      <w:r>
-        <w:rPr>
-          <w:rFonts w:hint="eastAsia"/>
-        </w:rPr>
-        <w:t>강인하려면</w:t>
-      </w:r>
-      <w:proofErr w:type="spellEnd"/>
-      <w:r>
-        <w:rPr>
-          <w:rFonts w:hint="eastAsia"/>
-        </w:rPr>
-        <w:t xml:space="preserve"> Full body dynamics를 고려한 하위제어기를 사용해야 함.</w:t>
+        <w:t>각종 외란에 강인하려면 Full body dynamics를 고려한 하위제어기를 사용해야 함.</w:t>
       </w:r>
     </w:p>
     <w:p>
@@ -1116,15 +1142,7 @@
         <w:rPr>
           <w:rFonts w:hint="eastAsia"/>
         </w:rPr>
-        <w:t>Operational spac</w:t>
-      </w:r>
-      <w:bookmarkStart w:id="0" w:name="_GoBack"/>
-      <w:bookmarkEnd w:id="0"/>
-      <w:r>
-        <w:rPr>
-          <w:rFonts w:hint="eastAsia"/>
-        </w:rPr>
-        <w:t>e상의 desired</w:t>
+        <w:t>Operational space상의 desired</w:t>
       </w:r>
       <w:r>
         <w:t xml:space="preserve"> </w:t>
@@ -1161,6 +1179,157 @@
           <w:rFonts w:hint="eastAsia"/>
         </w:rPr>
         <w:t>을 구현하는 것이다.</w:t>
+      </w:r>
+    </w:p>
+    <w:p>
+      <w:pPr>
+        <w:ind w:left="760"/>
+      </w:pPr>
+      <w:r>
+        <w:rPr>
+          <w:rFonts w:hint="eastAsia"/>
+        </w:rPr>
+        <w:t xml:space="preserve">비록 </w:t>
+      </w:r>
+      <w:r>
+        <w:t>r</w:t>
+      </w:r>
+      <w:r>
+        <w:t>educed optimization vector</w:t>
+      </w:r>
+      <w:r>
+        <w:rPr>
+          <w:rFonts w:hint="eastAsia"/>
+        </w:rPr>
+        <w:t>를 통해 QP</w:t>
+      </w:r>
+      <w:r>
+        <w:t xml:space="preserve"> </w:t>
+      </w:r>
+      <w:r>
+        <w:rPr>
+          <w:rFonts w:hint="eastAsia"/>
+        </w:rPr>
+        <w:t>문제를 접근하면 계산시간을 줄일 수 있다는 장점이 존재하지만,</w:t>
+      </w:r>
+      <w:r>
+        <w:t xml:space="preserve"> </w:t>
+      </w:r>
+      <w:r>
+        <w:rPr>
+          <w:rFonts w:hint="eastAsia"/>
+        </w:rPr>
+        <w:t>Slip (발의 지면에서 미끄러지는 현상)</w:t>
+      </w:r>
+      <w:r>
+        <w:t xml:space="preserve"> </w:t>
+      </w:r>
+      <w:r>
+        <w:rPr>
+          <w:rFonts w:hint="eastAsia"/>
+        </w:rPr>
+        <w:t>constraints를 고려하지 못한다는 단점이 있다.</w:t>
+      </w:r>
+      <w:r>
+        <w:t xml:space="preserve"> </w:t>
+      </w:r>
+      <w:r>
+        <w:rPr>
+          <w:rFonts w:hint="eastAsia"/>
+        </w:rPr>
+        <w:t xml:space="preserve">아울러 Slip이 발생하면 Equation of motion 또한 위배되기 때문에 feasible 한 QP 솔루션을 얻지 못한다. </w:t>
+      </w:r>
+    </w:p>
+    <w:p>
+      <w:pPr>
+        <w:ind w:left="760"/>
+      </w:pPr>
+      <w:r>
+        <w:rPr>
+          <w:rFonts w:hint="eastAsia"/>
+        </w:rPr>
+        <w:t>따라서 본 연구에서는 Foot placement</w:t>
+      </w:r>
+      <w:r>
+        <w:t xml:space="preserve"> </w:t>
+      </w:r>
+      <w:r>
+        <w:rPr>
+          <w:rFonts w:hint="eastAsia"/>
+        </w:rPr>
+        <w:t>기반의</w:t>
+      </w:r>
+      <w:r>
+        <w:t xml:space="preserve"> </w:t>
+      </w:r>
+      <w:r>
+        <w:rPr>
+          <w:rFonts w:hint="eastAsia"/>
+        </w:rPr>
+        <w:t>high-level controller과,</w:t>
+      </w:r>
+      <w:r>
+        <w:t xml:space="preserve"> </w:t>
+      </w:r>
+      <w:r>
+        <w:rPr>
+          <w:rFonts w:hint="eastAsia"/>
+        </w:rPr>
+        <w:t>Full optimization</w:t>
+      </w:r>
+      <w:r>
+        <w:t xml:space="preserve"> vector</w:t>
+      </w:r>
+      <w:r>
+        <w:rPr>
+          <w:rFonts w:hint="eastAsia"/>
+        </w:rPr>
+        <w:t>를</w:t>
+      </w:r>
+      <w:r>
+        <w:t xml:space="preserve"> </w:t>
+      </w:r>
+      <w:r>
+        <w:rPr>
+          <w:rFonts w:hint="eastAsia"/>
+        </w:rPr>
+        <w:t xml:space="preserve">기반한 </w:t>
+      </w:r>
+      <w:r>
+        <w:t xml:space="preserve">full body </w:t>
+      </w:r>
+      <w:r>
+        <w:rPr>
+          <w:rFonts w:hint="eastAsia"/>
+        </w:rPr>
+        <w:t>inverse dynamics co</w:t>
+      </w:r>
+      <w:r>
+        <w:t>ntroller</w:t>
+      </w:r>
+      <w:r>
+        <w:rPr>
+          <w:rFonts w:hint="eastAsia"/>
+        </w:rPr>
+        <w:t xml:space="preserve">를 </w:t>
+      </w:r>
+      <w:r>
+        <w:t>low-level controller</w:t>
+      </w:r>
+      <w:r>
+        <w:rPr>
+          <w:rFonts w:hint="eastAsia"/>
+        </w:rPr>
+        <w:t>를 사용하여 외란에 강인하고</w:t>
+      </w:r>
+      <w:r>
+        <w:t xml:space="preserve"> </w:t>
+      </w:r>
+      <w:r>
+        <w:rPr>
+          <w:rFonts w:hint="eastAsia"/>
+        </w:rPr>
+        <w:t xml:space="preserve">에너지 효율적인 로봇 제어 framework를 제안하고자 한다.  </w:t>
       </w:r>
     </w:p>
     <w:p>
@@ -1175,570 +1344,258 @@
       </w:r>
     </w:p>
     <w:p>
+      <w:pPr>
+        <w:widowControl/>
+        <w:wordWrap/>
+        <w:autoSpaceDE/>
+        <w:autoSpaceDN/>
+      </w:pPr>
+    </w:p>
+    <w:p>
+      <w:r>
+        <w:t>[1]</w:t>
+      </w:r>
+      <w:r>
+        <w:t xml:space="preserve"> </w:t>
+      </w:r>
+      <w:r>
+        <w:t>Kangari, R. (1991, June). Advanced robotics in civil engineering and construction. In Advanced Robotics, 1991.'Robots in Unstructured Environments', 91 ICAR., Fifth International Conference on (pp. 375-378). IEEE.</w:t>
+      </w:r>
+    </w:p>
+    <w:p>
+      <w:r>
+        <w:t>[2]</w:t>
+      </w:r>
+      <w:r>
+        <w:t xml:space="preserve"> </w:t>
+      </w:r>
+      <w:r>
+        <w:t>Haas, C., Skibniewski, M., &amp; Budny, E. (1995). Robotics in civil engineering. Computer</w:t>
+      </w:r>
+      <w:r>
+        <w:rPr>
+          <w:rFonts w:ascii="Cambria Math" w:hAnsi="Cambria Math" w:cs="Cambria Math"/>
+        </w:rPr>
+        <w:t>‐</w:t>
+      </w:r>
+      <w:r>
+        <w:t>Aided Civil and Infrastructure Engineering, 10(5), 371-381.</w:t>
+      </w:r>
+    </w:p>
+    <w:p>
+      <w:r>
+        <w:t>[3]</w:t>
+      </w:r>
+      <w:r>
+        <w:t xml:space="preserve"> </w:t>
+      </w:r>
+      <w:r>
+        <w:t>Liu, P., Chen, A. Y., Huang, Y. N., Han, J. Y., Lai, J. S., Kang, S. C., ... &amp; Tsai, M. (2014). A review of rotorcraft unmanned aerial vehicle (UAV) developments and applications in civil engineering. Smart Struct. Syst, 13(6), 1065-1094.</w:t>
+      </w:r>
+    </w:p>
+    <w:p>
+      <w:r>
+        <w:t xml:space="preserve">[4] </w:t>
+      </w:r>
+      <w:r>
+        <w:t>Vukobratovi</w:t>
+      </w:r>
+      <w:r>
+        <w:rPr>
+          <w:rFonts w:ascii="Calibri" w:hAnsi="Calibri" w:cs="Calibri"/>
+        </w:rPr>
+        <w:t>ć</w:t>
+      </w:r>
+      <w:r>
+        <w:t>, M., &amp; Borovac, B. (2004). Zero-moment point—thirty five years of its life. International journal of humanoid robotics, 1(01), 157-173.</w:t>
+      </w:r>
+    </w:p>
+    <w:p>
+      <w:r>
+        <w:t xml:space="preserve">[5] </w:t>
+      </w:r>
+      <w:r>
+        <w:t>Kajita, S., Kanehiro, F., Kaneko, K., Fujiwara, K., Harada, K., Yokoi, K., &amp; Hirukawa, H. (2003, September). Biped walking pattern generation by using preview control of zero-moment point. In ICRA (Vol. 3, pp. 1620-1626).</w:t>
+      </w:r>
+    </w:p>
+    <w:p>
+      <w:r>
+        <w:t xml:space="preserve">[6] </w:t>
+      </w:r>
+      <w:r>
+        <w:t>Pratt, J., Carff, J., Drakunov, S., &amp; Goswami, A. (2006, December). Capture point: A step toward humanoid push recovery. In Humanoid Robots, 2006 6th IEEE-RAS International Conference on (pp. 200-207). IEEE.</w:t>
+      </w:r>
+    </w:p>
+    <w:p>
+      <w:r>
+        <w:rPr>
+          <w:rFonts w:hint="eastAsia"/>
+        </w:rPr>
+        <w:t>[</w:t>
+      </w:r>
+      <w:r>
+        <w:t>7</w:t>
+      </w:r>
+      <w:r>
+        <w:rPr>
+          <w:rFonts w:hint="eastAsia"/>
+        </w:rPr>
+        <w:t>]</w:t>
+      </w:r>
+      <w:r>
+        <w:t xml:space="preserve"> </w:t>
+      </w:r>
+      <w:r>
+        <w:t>Hobbelen, D. G., &amp; Wisse, M. (2007). Limit cycle walking. In Humanoid Robots, Human-like Machines. InTech.</w:t>
+      </w:r>
+    </w:p>
+    <w:p>
+      <w:r>
+        <w:t>[</w:t>
+      </w:r>
+      <w:r>
+        <w:t>8</w:t>
+      </w:r>
+      <w:r>
+        <w:t>] O. Khatib, “A unified approach for motion and force control of</w:t>
+      </w:r>
+      <w:r>
+        <w:rPr>
+          <w:rFonts w:hint="eastAsia"/>
+        </w:rPr>
+        <w:t xml:space="preserve"> </w:t>
+      </w:r>
+      <w:r>
+        <w:t>robot manipulators: The operational space formulation,” Robotics and</w:t>
+      </w:r>
+      <w:r>
+        <w:rPr>
+          <w:rFonts w:hint="eastAsia"/>
+        </w:rPr>
+        <w:t xml:space="preserve"> </w:t>
+      </w:r>
+      <w:r>
+        <w:t>Automation, IEEE Journal of, vol. 3, no. 1, pp. 43–53, February 1987.</w:t>
+      </w:r>
+    </w:p>
+    <w:p>
+      <w:r>
+        <w:t>[</w:t>
+      </w:r>
+      <w:r>
+        <w:t>9</w:t>
+      </w:r>
+      <w:r>
+        <w:t>] M. Hutter, M. A. Hoepflinger, C. Gehring, M. Bloesch, C. D. Remy,</w:t>
+      </w:r>
+      <w:r>
+        <w:rPr>
+          <w:rFonts w:hint="eastAsia"/>
+        </w:rPr>
+        <w:t xml:space="preserve"> </w:t>
+      </w:r>
+      <w:r>
+        <w:t>and R. Siegwart, “Hybrid operational space control for compliant</w:t>
+      </w:r>
+      <w:r>
+        <w:rPr>
+          <w:rFonts w:hint="eastAsia"/>
+        </w:rPr>
+        <w:t xml:space="preserve"> </w:t>
+      </w:r>
+      <w:r>
+        <w:t>legged systems,” in Robotics: Science and Systems (RSS), Sydney,</w:t>
+      </w:r>
+      <w:r>
+        <w:rPr>
+          <w:rFonts w:hint="eastAsia"/>
+        </w:rPr>
+        <w:t xml:space="preserve"> </w:t>
+      </w:r>
+      <w:r>
+        <w:t>NSW, Australia, July 2012.</w:t>
+      </w:r>
+    </w:p>
+    <w:p>
+      <w:r>
+        <w:t>[</w:t>
+      </w:r>
+      <w:r>
+        <w:t>10</w:t>
+      </w:r>
+      <w:r>
+        <w:t>] M. Hutter, H. Sommer, C. Gehring, M. Hoepflinger, M. Bloesch,</w:t>
+      </w:r>
+      <w:r>
+        <w:rPr>
+          <w:rFonts w:hint="eastAsia"/>
+        </w:rPr>
+        <w:t xml:space="preserve"> </w:t>
+      </w:r>
+      <w:r>
+        <w:t>and R. Siegwart, “Quadrupedal locomotion using hierarchical operational space control,” The International Journal of Robotics Research,</w:t>
+      </w:r>
+      <w:r>
+        <w:rPr>
+          <w:rFonts w:hint="eastAsia"/>
+        </w:rPr>
+        <w:t xml:space="preserve"> </w:t>
+      </w:r>
+      <w:r>
+        <w:t>vol. 33, no. 8, pp. 1047–1062, 2014.</w:t>
+      </w:r>
+    </w:p>
+    <w:p>
+      <w:r>
+        <w:t>[11</w:t>
+      </w:r>
+      <w:r>
+        <w:t xml:space="preserve">] A. Herzog, L. Righetti, F. Grimminger, P. Pastor, and S. Schaal, “Balancing experiments on a torque-controlled humanoid with hierarchical inverse dynamics,” in Intelligent Robots and Systems (IROS), 2014 IEEE/RSJ International Conference on, Chicago, IL, USA, Sept 2014. </w:t>
+      </w:r>
+    </w:p>
+    <w:p>
       <w:r>
         <w:lastRenderedPageBreak/>
-        <w:t>[1]</w:t>
-      </w:r>
-      <w:r>
-        <w:t xml:space="preserve"> </w:t>
-      </w:r>
-      <w:proofErr w:type="spellStart"/>
-      <w:r>
-        <w:t>Kangari</w:t>
-      </w:r>
-      <w:proofErr w:type="spellEnd"/>
-      <w:r>
-        <w:t xml:space="preserve">, R. (1991, June). Advanced robotics in civil engineering and construction. In Advanced Robotics, 1991.'Robots in Unstructured Environments', 91 </w:t>
-      </w:r>
-      <w:proofErr w:type="gramStart"/>
-      <w:r>
-        <w:t>ICAR.,</w:t>
-      </w:r>
-      <w:proofErr w:type="gramEnd"/>
-      <w:r>
-        <w:t xml:space="preserve"> Fifth International Conference on (pp. 375-378). IEEE.</w:t>
-      </w:r>
-    </w:p>
-    <w:p>
-      <w:r>
-        <w:t>[2]</w:t>
-      </w:r>
-      <w:r>
-        <w:t xml:space="preserve"> </w:t>
-      </w:r>
-      <w:r>
-        <w:t xml:space="preserve">Haas, C., </w:t>
-      </w:r>
-      <w:proofErr w:type="spellStart"/>
-      <w:r>
-        <w:t>Skibniewski</w:t>
-      </w:r>
-      <w:proofErr w:type="spellEnd"/>
-      <w:r>
-        <w:t xml:space="preserve">, M., &amp; </w:t>
-      </w:r>
-      <w:proofErr w:type="spellStart"/>
-      <w:r>
-        <w:t>Budny</w:t>
-      </w:r>
-      <w:proofErr w:type="spellEnd"/>
-      <w:r>
-        <w:t>, E. (1995). Robotics in civil engineering. Computer</w:t>
-      </w:r>
-      <w:r>
-        <w:rPr>
-          <w:rFonts w:ascii="Cambria Math" w:hAnsi="Cambria Math" w:cs="Cambria Math"/>
-        </w:rPr>
-        <w:t>‐</w:t>
-      </w:r>
-      <w:r>
-        <w:t>Aided Civil and Infrastructure Engineering, 10(5), 371-381.</w:t>
-      </w:r>
-    </w:p>
-    <w:p>
-      <w:pPr>
-        <w:rPr>
-          <w:rFonts w:hint="eastAsia"/>
-        </w:rPr>
-      </w:pPr>
-      <w:r>
-        <w:t>[3]</w:t>
-      </w:r>
-      <w:r>
-        <w:t xml:space="preserve"> </w:t>
-      </w:r>
-      <w:r>
-        <w:t xml:space="preserve">Liu, P., Chen, A. Y., Huang, Y. N., Han, J. Y., Lai, J. S., Kang, S. C., ... &amp; Tsai, M. (2014). A review of rotorcraft unmanned aerial vehicle (UAV) developments and applications in civil engineering. Smart </w:t>
-      </w:r>
-      <w:proofErr w:type="spellStart"/>
-      <w:r>
-        <w:t>Struct</w:t>
-      </w:r>
-      <w:proofErr w:type="spellEnd"/>
-      <w:r>
-        <w:t xml:space="preserve">. </w:t>
-      </w:r>
-      <w:proofErr w:type="spellStart"/>
-      <w:r>
-        <w:t>Syst</w:t>
-      </w:r>
-      <w:proofErr w:type="spellEnd"/>
-      <w:r>
-        <w:t>, 13(6), 1065-1094.</w:t>
-      </w:r>
-    </w:p>
-    <w:p>
-      <w:r>
         <w:t>[</w:t>
       </w:r>
       <w:r>
+        <w:t>12</w:t>
+      </w:r>
+      <w:r>
+        <w:t xml:space="preserve">] L. Saab, O. Ramos, F. Keith, N. Mansard, P. Soueres, and J. Fourquet, “Dynamic whole-body motion generation under rigid contacts and other unilateral constraints,” Robotics, IEEE Transactions on, vol. 29, no. 2, pp. 346–362, April 2013. </w:t>
+      </w:r>
+    </w:p>
+    <w:p>
+      <w:r>
+        <w:t>[</w:t>
+      </w:r>
+      <w:r>
+        <w:t>13</w:t>
+      </w:r>
+      <w:r>
+        <w:t xml:space="preserve">] M. de Lasa, I. Mordatch, and A. Hertzmann, “Feature-based locomotion controllers,” ACM Trans. Graph., vol. 29, no. 4, pp. 131:1–131:10, Jul. 2010. </w:t>
+      </w:r>
+    </w:p>
+    <w:p>
+      <w:r>
+        <w:t>[1</w:t>
+      </w:r>
+      <w:r>
         <w:t>4</w:t>
       </w:r>
       <w:r>
-        <w:t xml:space="preserve">] </w:t>
-      </w:r>
-      <w:proofErr w:type="spellStart"/>
-      <w:r>
-        <w:t>Vukobratovi</w:t>
-      </w:r>
-      <w:r>
-        <w:rPr>
-          <w:rFonts w:ascii="Calibri" w:hAnsi="Calibri" w:cs="Calibri"/>
-        </w:rPr>
-        <w:t>ć</w:t>
-      </w:r>
-      <w:proofErr w:type="spellEnd"/>
-      <w:r>
-        <w:t xml:space="preserve">, M., &amp; </w:t>
-      </w:r>
-      <w:proofErr w:type="spellStart"/>
-      <w:r>
-        <w:t>Borovac</w:t>
-      </w:r>
-      <w:proofErr w:type="spellEnd"/>
-      <w:r>
-        <w:t>, B. (2004). Zero-moment point—</w:t>
-      </w:r>
-      <w:proofErr w:type="gramStart"/>
-      <w:r>
-        <w:t>thirty five</w:t>
-      </w:r>
-      <w:proofErr w:type="gramEnd"/>
-      <w:r>
-        <w:t xml:space="preserve"> years of its life. International journal of humanoid robotics, 1(01), 157-173.</w:t>
-      </w:r>
-    </w:p>
-    <w:p>
-      <w:r>
-        <w:t>[</w:t>
+        <w:t xml:space="preserve">] P. Wensing and D. Orin, “Generation of dynamic humanoid behaviors through task-space control with conic optimization,” in Robotics and Automation (ICRA), 2013 IEEE International Conference on, Karlsruhe, Germany, May 2013, pp. 3103–3109. </w:t>
+      </w:r>
+    </w:p>
+    <w:p>
+      <w:r>
+        <w:t>[1</w:t>
       </w:r>
       <w:r>
         <w:t>5</w:t>
       </w:r>
       <w:r>
-        <w:t xml:space="preserve">] </w:t>
-      </w:r>
-      <w:proofErr w:type="spellStart"/>
-      <w:r>
-        <w:t>Kajita</w:t>
-      </w:r>
-      <w:proofErr w:type="spellEnd"/>
-      <w:r>
-        <w:t xml:space="preserve">, S., </w:t>
-      </w:r>
-      <w:proofErr w:type="spellStart"/>
-      <w:r>
-        <w:t>Kanehiro</w:t>
-      </w:r>
-      <w:proofErr w:type="spellEnd"/>
-      <w:r>
-        <w:t xml:space="preserve">, F., Kaneko, K., Fujiwara, K., Harada, K., Yokoi, K., &amp; </w:t>
-      </w:r>
-      <w:proofErr w:type="spellStart"/>
-      <w:r>
-        <w:t>Hirukawa</w:t>
-      </w:r>
-      <w:proofErr w:type="spellEnd"/>
-      <w:r>
-        <w:t>, H. (2003, September). Biped walking pattern generation by using preview control of zero-moment point. In ICRA (Vol. 3, pp. 1620-1626).</w:t>
-      </w:r>
-    </w:p>
-    <w:p>
-      <w:pPr>
-        <w:rPr>
-          <w:rFonts w:hint="eastAsia"/>
-        </w:rPr>
-      </w:pPr>
-      <w:r>
-        <w:t xml:space="preserve">[6] </w:t>
-      </w:r>
-      <w:r>
-        <w:t xml:space="preserve">Pratt, J., </w:t>
-      </w:r>
-      <w:proofErr w:type="spellStart"/>
-      <w:r>
-        <w:t>Carff</w:t>
-      </w:r>
-      <w:proofErr w:type="spellEnd"/>
-      <w:r>
-        <w:t xml:space="preserve">, J., </w:t>
-      </w:r>
-      <w:proofErr w:type="spellStart"/>
-      <w:r>
-        <w:t>Drakunov</w:t>
-      </w:r>
-      <w:proofErr w:type="spellEnd"/>
-      <w:r>
-        <w:t xml:space="preserve">, S., &amp; </w:t>
-      </w:r>
-      <w:proofErr w:type="spellStart"/>
-      <w:r>
-        <w:t>Goswami</w:t>
-      </w:r>
-      <w:proofErr w:type="spellEnd"/>
-      <w:r>
-        <w:t>, A. (2006, December). Capture point: A step toward humanoid push recovery. In Humanoid Robots, 2006 6th IEEE-RAS International Conference on (pp. 200-207). IEEE.</w:t>
-      </w:r>
-    </w:p>
-    <w:p>
-      <w:pPr>
-        <w:rPr>
-          <w:rFonts w:hint="eastAsia"/>
-        </w:rPr>
-      </w:pPr>
-      <w:r>
-        <w:rPr>
-          <w:rFonts w:hint="eastAsia"/>
-        </w:rPr>
-        <w:t>[</w:t>
-      </w:r>
-      <w:r>
-        <w:t>7</w:t>
-      </w:r>
-      <w:r>
-        <w:rPr>
-          <w:rFonts w:hint="eastAsia"/>
-        </w:rPr>
-        <w:t>]</w:t>
-      </w:r>
-      <w:r>
-        <w:t xml:space="preserve"> </w:t>
-      </w:r>
-      <w:proofErr w:type="spellStart"/>
-      <w:r>
-        <w:t>Hobbelen</w:t>
-      </w:r>
-      <w:proofErr w:type="spellEnd"/>
-      <w:r>
-        <w:t xml:space="preserve">, D. G., &amp; </w:t>
-      </w:r>
-      <w:proofErr w:type="spellStart"/>
-      <w:r>
-        <w:t>Wisse</w:t>
-      </w:r>
-      <w:proofErr w:type="spellEnd"/>
-      <w:r>
-        <w:t xml:space="preserve">, M. (2007). Limit cycle walking. In Humanoid Robots, Human-like Machines. </w:t>
-      </w:r>
-      <w:proofErr w:type="spellStart"/>
-      <w:r>
-        <w:t>InTech</w:t>
-      </w:r>
-      <w:proofErr w:type="spellEnd"/>
-      <w:r>
-        <w:t>.</w:t>
-      </w:r>
-    </w:p>
-    <w:p>
-      <w:r>
-        <w:t>[</w:t>
-      </w:r>
-      <w:r>
-        <w:t>8</w:t>
-      </w:r>
-      <w:r>
-        <w:t xml:space="preserve">] O. </w:t>
-      </w:r>
-      <w:proofErr w:type="spellStart"/>
-      <w:r>
-        <w:t>Khatib</w:t>
-      </w:r>
-      <w:proofErr w:type="spellEnd"/>
-      <w:r>
-        <w:t>, “A unified approach for motion and force control of</w:t>
-      </w:r>
-      <w:r>
-        <w:rPr>
-          <w:rFonts w:hint="eastAsia"/>
-        </w:rPr>
-        <w:t xml:space="preserve"> </w:t>
-      </w:r>
-      <w:r>
-        <w:t>robot manipulators: The operational space formulation,” Robotics and</w:t>
-      </w:r>
-      <w:r>
-        <w:rPr>
-          <w:rFonts w:hint="eastAsia"/>
-        </w:rPr>
-        <w:t xml:space="preserve"> </w:t>
-      </w:r>
-      <w:r>
-        <w:t>Automation, IEEE Journal of, vol. 3, no. 1, pp. 43–53, February 1987.</w:t>
-      </w:r>
-    </w:p>
-    <w:p>
-      <w:r>
-        <w:t>[</w:t>
-      </w:r>
-      <w:r>
-        <w:t>9</w:t>
-      </w:r>
-      <w:r>
-        <w:t xml:space="preserve">] M. </w:t>
-      </w:r>
-      <w:proofErr w:type="spellStart"/>
-      <w:r>
-        <w:t>Hutter</w:t>
-      </w:r>
-      <w:proofErr w:type="spellEnd"/>
-      <w:r>
-        <w:t xml:space="preserve">, M. A. </w:t>
-      </w:r>
-      <w:proofErr w:type="spellStart"/>
-      <w:r>
-        <w:t>Hoepflinger</w:t>
-      </w:r>
-      <w:proofErr w:type="spellEnd"/>
-      <w:r>
-        <w:t xml:space="preserve">, C. </w:t>
-      </w:r>
-      <w:proofErr w:type="spellStart"/>
-      <w:r>
-        <w:t>Gehring</w:t>
-      </w:r>
-      <w:proofErr w:type="spellEnd"/>
-      <w:r>
-        <w:t xml:space="preserve">, M. </w:t>
-      </w:r>
-      <w:proofErr w:type="spellStart"/>
-      <w:r>
-        <w:t>Bloesch</w:t>
-      </w:r>
-      <w:proofErr w:type="spellEnd"/>
-      <w:r>
-        <w:t>, C. D. Remy,</w:t>
-      </w:r>
-      <w:r>
-        <w:rPr>
-          <w:rFonts w:hint="eastAsia"/>
-        </w:rPr>
-        <w:t xml:space="preserve"> </w:t>
-      </w:r>
-      <w:r>
-        <w:t xml:space="preserve">and R. </w:t>
-      </w:r>
-      <w:proofErr w:type="spellStart"/>
-      <w:r>
-        <w:t>Siegwart</w:t>
-      </w:r>
-      <w:proofErr w:type="spellEnd"/>
-      <w:r>
-        <w:t>, “Hybrid operational space control for compliant</w:t>
-      </w:r>
-      <w:r>
-        <w:rPr>
-          <w:rFonts w:hint="eastAsia"/>
-        </w:rPr>
-        <w:t xml:space="preserve"> </w:t>
-      </w:r>
-      <w:r>
-        <w:t>legged systems,” in Robotics: Science and Systems (RSS), Sydney,</w:t>
-      </w:r>
-      <w:r>
-        <w:rPr>
-          <w:rFonts w:hint="eastAsia"/>
-        </w:rPr>
-        <w:t xml:space="preserve"> </w:t>
-      </w:r>
-      <w:r>
-        <w:t>NSW, Australia, July 2012.</w:t>
-      </w:r>
-    </w:p>
-    <w:p>
-      <w:r>
-        <w:t>[</w:t>
-      </w:r>
-      <w:r>
-        <w:t>10</w:t>
-      </w:r>
-      <w:r>
-        <w:t xml:space="preserve">] M. </w:t>
-      </w:r>
-      <w:proofErr w:type="spellStart"/>
-      <w:r>
-        <w:t>Hutter</w:t>
-      </w:r>
-      <w:proofErr w:type="spellEnd"/>
-      <w:r>
-        <w:t xml:space="preserve">, H. Sommer, C. </w:t>
-      </w:r>
-      <w:proofErr w:type="spellStart"/>
-      <w:r>
-        <w:t>Gehring</w:t>
-      </w:r>
-      <w:proofErr w:type="spellEnd"/>
-      <w:r>
-        <w:t xml:space="preserve">, M. </w:t>
-      </w:r>
-      <w:proofErr w:type="spellStart"/>
-      <w:r>
-        <w:t>Hoepflinger</w:t>
-      </w:r>
-      <w:proofErr w:type="spellEnd"/>
-      <w:r>
-        <w:t xml:space="preserve">, M. </w:t>
-      </w:r>
-      <w:proofErr w:type="spellStart"/>
-      <w:r>
-        <w:t>Bloesch</w:t>
-      </w:r>
-      <w:proofErr w:type="spellEnd"/>
-      <w:r>
-        <w:t>,</w:t>
-      </w:r>
-      <w:r>
-        <w:rPr>
-          <w:rFonts w:hint="eastAsia"/>
-        </w:rPr>
-        <w:t xml:space="preserve"> </w:t>
-      </w:r>
-      <w:r>
-        <w:t xml:space="preserve">and R. </w:t>
-      </w:r>
-      <w:proofErr w:type="spellStart"/>
-      <w:r>
-        <w:t>Siegwart</w:t>
-      </w:r>
-      <w:proofErr w:type="spellEnd"/>
-      <w:r>
-        <w:t>, “Quadrupedal locomotion using hierarchical operational space control,” The International Journal of Robotics Research,</w:t>
-      </w:r>
-      <w:r>
-        <w:rPr>
-          <w:rFonts w:hint="eastAsia"/>
-        </w:rPr>
-        <w:t xml:space="preserve"> </w:t>
-      </w:r>
-      <w:r>
-        <w:t>vol. 33, no. 8, pp. 1047–1062, 2014.</w:t>
-      </w:r>
-    </w:p>
-    <w:p>
-      <w:r>
-        <w:t>[11</w:t>
-      </w:r>
-      <w:r>
-        <w:t xml:space="preserve">] A. Herzog, L. </w:t>
-      </w:r>
-      <w:proofErr w:type="spellStart"/>
-      <w:r>
-        <w:t>Righetti</w:t>
-      </w:r>
-      <w:proofErr w:type="spellEnd"/>
-      <w:r>
-        <w:t xml:space="preserve">, F. Grimminger, P. Pastor, and S. </w:t>
-      </w:r>
-      <w:proofErr w:type="spellStart"/>
-      <w:r>
-        <w:t>Schaal</w:t>
-      </w:r>
-      <w:proofErr w:type="spellEnd"/>
-      <w:r>
-        <w:t xml:space="preserve">, “Balancing experiments on a torque-controlled humanoid with hierarchical inverse dynamics,” in Intelligent Robots and Systems (IROS), 2014 IEEE/RSJ International Conference on, Chicago, IL, USA, Sept 2014. </w:t>
-      </w:r>
-    </w:p>
-    <w:p>
-      <w:r>
-        <w:t>[</w:t>
-      </w:r>
-      <w:r>
-        <w:t>12</w:t>
-      </w:r>
-      <w:r>
-        <w:t xml:space="preserve">] L. Saab, O. Ramos, F. Keith, N. Mansard, P. </w:t>
-      </w:r>
-      <w:proofErr w:type="spellStart"/>
-      <w:r>
-        <w:t>Soueres</w:t>
-      </w:r>
-      <w:proofErr w:type="spellEnd"/>
-      <w:r>
-        <w:t xml:space="preserve">, and J. </w:t>
-      </w:r>
-      <w:proofErr w:type="spellStart"/>
-      <w:r>
-        <w:t>Fourquet</w:t>
-      </w:r>
-      <w:proofErr w:type="spellEnd"/>
-      <w:r>
-        <w:t xml:space="preserve">, “Dynamic whole-body motion generation under rigid contacts and other unilateral constraints,” Robotics, IEEE Transactions </w:t>
-      </w:r>
-      <w:r>
-        <w:lastRenderedPageBreak/>
-        <w:t xml:space="preserve">on, vol. 29, no. 2, pp. 346–362, April 2013. </w:t>
-      </w:r>
-    </w:p>
-    <w:p>
-      <w:r>
-        <w:t>[</w:t>
-      </w:r>
-      <w:r>
-        <w:t>13</w:t>
-      </w:r>
-      <w:r>
-        <w:t xml:space="preserve">] M. de Lasa, I. </w:t>
-      </w:r>
-      <w:proofErr w:type="spellStart"/>
-      <w:r>
-        <w:t>Mordatch</w:t>
-      </w:r>
-      <w:proofErr w:type="spellEnd"/>
-      <w:r>
-        <w:t xml:space="preserve">, and A. </w:t>
-      </w:r>
-      <w:proofErr w:type="spellStart"/>
-      <w:r>
-        <w:t>Hertzmann</w:t>
-      </w:r>
-      <w:proofErr w:type="spellEnd"/>
-      <w:r>
-        <w:t xml:space="preserve">, “Feature-based locomotion controllers,” ACM Trans. Graph., vol. 29, no. 4, pp. 131:1–131:10, Jul. 2010. </w:t>
-      </w:r>
-    </w:p>
-    <w:p>
-      <w:r>
-        <w:t>[1</w:t>
-      </w:r>
-      <w:r>
-        <w:t>4</w:t>
-      </w:r>
-      <w:r>
-        <w:t xml:space="preserve">] P. </w:t>
-      </w:r>
-      <w:proofErr w:type="spellStart"/>
-      <w:r>
-        <w:t>Wensing</w:t>
-      </w:r>
-      <w:proofErr w:type="spellEnd"/>
-      <w:r>
-        <w:t xml:space="preserve"> and D. Orin, “Generation of dynamic humanoid behaviors through task-space control with conic optimization,” in Robotics and Automation (ICRA), 2013 IEEE International Conference on, Karlsruhe, Germany, May 2013, pp. 3103–3109. </w:t>
-      </w:r>
-    </w:p>
-    <w:p>
-      <w:r>
-        <w:t>[1</w:t>
-      </w:r>
-      <w:r>
-        <w:t>5</w:t>
-      </w:r>
-      <w:r>
-        <w:t xml:space="preserve">] L. </w:t>
-      </w:r>
-      <w:proofErr w:type="spellStart"/>
-      <w:r>
-        <w:t>Sentis</w:t>
-      </w:r>
-      <w:proofErr w:type="spellEnd"/>
-      <w:r>
-        <w:t xml:space="preserve"> and O. </w:t>
-      </w:r>
-      <w:proofErr w:type="spellStart"/>
-      <w:r>
-        <w:t>Khatib</w:t>
-      </w:r>
-      <w:proofErr w:type="spellEnd"/>
-      <w:r>
-        <w:t>, “A whole-body control framework for humanoids operating in human environments,” in Robotics and Automation, 2006. ICRA 2006. Proceedings 2006 IEEE International Conference on, Orlando, FL, USA, May 2006, pp. 2641–2648.</w:t>
+        <w:t>] L. Sentis and O. Khatib, “A whole-body control framework for humanoids operating in human environments,” in Robotics and Automation, 2006. ICRA 2006. Proceedings 2006 IEEE International Conference on, Orlando, FL, USA, May 2006, pp. 2641–2648.</w:t>
       </w:r>
     </w:p>
     <w:sectPr>
@@ -1749,6 +1606,56 @@
     </w:sectPr>
   </w:body>
 </w:document>
+</file>
+
+<file path=word/endnotes.xml><?xml version="1.0" encoding="utf-8"?>
+<w:endnotes xmlns:wpc="http://schemas.microsoft.com/office/word/2010/wordprocessingCanvas" xmlns:cx="http://schemas.microsoft.com/office/drawing/2014/chartex" xmlns:cx1="http://schemas.microsoft.com/office/drawing/2015/9/8/chartex" xmlns:mc="http://schemas.openxmlformats.org/markup-compatibility/2006" xmlns:o="urn:schemas-microsoft-com:office:office" xmlns:r="http://schemas.openxmlformats.org/officeDocument/2006/relationships" xmlns:m="http://schemas.openxmlformats.org/officeDocument/2006/math" xmlns:v="urn:schemas-microsoft-com:vml" xmlns:wp14="http://schemas.microsoft.com/office/word/2010/wordprocessingDrawing" xmlns:wp="http://schemas.openxmlformats.org/drawingml/2006/wordprocessingDrawing" xmlns:w10="urn:schemas-microsoft-com:office:word" xmlns:w="http://schemas.openxmlformats.org/wordprocessingml/2006/main" xmlns:w14="http://schemas.microsoft.com/office/word/2010/wordml" xmlns:w15="http://schemas.microsoft.com/office/word/2012/wordml" xmlns:w16se="http://schemas.microsoft.com/office/word/2015/wordml/symex" xmlns:wpg="http://schemas.microsoft.com/office/word/2010/wordprocessingGroup" xmlns:wpi="http://schemas.microsoft.com/office/word/2010/wordprocessingInk" xmlns:wne="http://schemas.microsoft.com/office/word/2006/wordml" xmlns:wps="http://schemas.microsoft.com/office/word/2010/wordprocessingShape" mc:Ignorable="w14 w15 w16se wp14">
+  <w:endnote w:type="separator" w:id="-1">
+    <w:p>
+      <w:pPr>
+        <w:spacing w:after="0" w:line="240" w:lineRule="auto"/>
+      </w:pPr>
+      <w:r>
+        <w:separator/>
+      </w:r>
+    </w:p>
+  </w:endnote>
+  <w:endnote w:type="continuationSeparator" w:id="0">
+    <w:p>
+      <w:pPr>
+        <w:spacing w:after="0" w:line="240" w:lineRule="auto"/>
+      </w:pPr>
+      <w:r>
+        <w:continuationSeparator/>
+      </w:r>
+    </w:p>
+  </w:endnote>
+</w:endnotes>
+</file>
+
+<file path=word/footnotes.xml><?xml version="1.0" encoding="utf-8"?>
+<w:footnotes xmlns:wpc="http://schemas.microsoft.com/office/word/2010/wordprocessingCanvas" xmlns:cx="http://schemas.microsoft.com/office/drawing/2014/chartex" xmlns:cx1="http://schemas.microsoft.com/office/drawing/2015/9/8/chartex" xmlns:mc="http://schemas.openxmlformats.org/markup-compatibility/2006" xmlns:o="urn:schemas-microsoft-com:office:office" xmlns:r="http://schemas.openxmlformats.org/officeDocument/2006/relationships" xmlns:m="http://schemas.openxmlformats.org/officeDocument/2006/math" xmlns:v="urn:schemas-microsoft-com:vml" xmlns:wp14="http://schemas.microsoft.com/office/word/2010/wordprocessingDrawing" xmlns:wp="http://schemas.openxmlformats.org/drawingml/2006/wordprocessingDrawing" xmlns:w10="urn:schemas-microsoft-com:office:word" xmlns:w="http://schemas.openxmlformats.org/wordprocessingml/2006/main" xmlns:w14="http://schemas.microsoft.com/office/word/2010/wordml" xmlns:w15="http://schemas.microsoft.com/office/word/2012/wordml" xmlns:w16se="http://schemas.microsoft.com/office/word/2015/wordml/symex" xmlns:wpg="http://schemas.microsoft.com/office/word/2010/wordprocessingGroup" xmlns:wpi="http://schemas.microsoft.com/office/word/2010/wordprocessingInk" xmlns:wne="http://schemas.microsoft.com/office/word/2006/wordml" xmlns:wps="http://schemas.microsoft.com/office/word/2010/wordprocessingShape" mc:Ignorable="w14 w15 w16se wp14">
+  <w:footnote w:type="separator" w:id="-1">
+    <w:p>
+      <w:pPr>
+        <w:spacing w:after="0" w:line="240" w:lineRule="auto"/>
+      </w:pPr>
+      <w:r>
+        <w:separator/>
+      </w:r>
+    </w:p>
+  </w:footnote>
+  <w:footnote w:type="continuationSeparator" w:id="0">
+    <w:p>
+      <w:pPr>
+        <w:spacing w:after="0" w:line="240" w:lineRule="auto"/>
+      </w:pPr>
+      <w:r>
+        <w:continuationSeparator/>
+      </w:r>
+    </w:p>
+  </w:footnote>
+</w:footnotes>
 </file>
 
 <file path=word/numbering.xml><?xml version="1.0" encoding="utf-8"?>
@@ -2402,6 +2309,50 @@
       <w:ind w:leftChars="400" w:left="800"/>
     </w:pPr>
   </w:style>
+  <w:style w:type="paragraph" w:styleId="a4">
+    <w:name w:val="header"/>
+    <w:basedOn w:val="a"/>
+    <w:link w:val="Char"/>
+    <w:uiPriority w:val="99"/>
+    <w:unhideWhenUsed/>
+    <w:rsid w:val="000B1F53"/>
+    <w:pPr>
+      <w:tabs>
+        <w:tab w:val="center" w:pos="4513"/>
+        <w:tab w:val="right" w:pos="9026"/>
+      </w:tabs>
+      <w:snapToGrid w:val="0"/>
+    </w:pPr>
+  </w:style>
+  <w:style w:type="character" w:customStyle="1" w:styleId="Char">
+    <w:name w:val="머리글 Char"/>
+    <w:basedOn w:val="a0"/>
+    <w:link w:val="a4"/>
+    <w:uiPriority w:val="99"/>
+    <w:rsid w:val="000B1F53"/>
+  </w:style>
+  <w:style w:type="paragraph" w:styleId="a5">
+    <w:name w:val="footer"/>
+    <w:basedOn w:val="a"/>
+    <w:link w:val="Char0"/>
+    <w:uiPriority w:val="99"/>
+    <w:unhideWhenUsed/>
+    <w:rsid w:val="000B1F53"/>
+    <w:pPr>
+      <w:tabs>
+        <w:tab w:val="center" w:pos="4513"/>
+        <w:tab w:val="right" w:pos="9026"/>
+      </w:tabs>
+      <w:snapToGrid w:val="0"/>
+    </w:pPr>
+  </w:style>
+  <w:style w:type="character" w:customStyle="1" w:styleId="Char0">
+    <w:name w:val="바닥글 Char"/>
+    <w:basedOn w:val="a0"/>
+    <w:link w:val="a5"/>
+    <w:uiPriority w:val="99"/>
+    <w:rsid w:val="000B1F53"/>
+  </w:style>
 </w:styles>
 </file>
 

</xml_diff>